<commit_message>
Replaced multiprocessing.Queue with multiprocessing.JoinableQueue in the lab
A multiprocessing.Queue does not support task_done or join.
</commit_message>
<xml_diff>
--- a/parallel-lab-1.docx
+++ b/parallel-lab-1.docx
@@ -1,19 +1,13 @@
 
 <file path=word/document.xml><?xml version="1.0" encoding="utf-8"?>
-<w:document xmlns:wpc="http://schemas.microsoft.com/office/word/2010/wordprocessingCanvas" xmlns:mo="http://schemas.microsoft.com/office/mac/office/2008/main" xmlns:mc="http://schemas.openxmlformats.org/markup-compatibility/2006" xmlns:mv="urn:schemas-microsoft-com:mac:vml" xmlns:o="urn:schemas-microsoft-com:office:office" xmlns:r="http://schemas.openxmlformats.org/officeDocument/2006/relationships" xmlns:m="http://schemas.openxmlformats.org/officeDocument/2006/math" xmlns:v="urn:schemas-microsoft-com:vml" xmlns:wp14="http://schemas.microsoft.com/office/word/2010/wordprocessingDrawing" xmlns:wp="http://schemas.openxmlformats.org/drawingml/2006/wordprocessingDrawing" xmlns:w10="urn:schemas-microsoft-com:office:word" xmlns:w="http://schemas.openxmlformats.org/wordprocessingml/2006/main" xmlns:w14="http://schemas.microsoft.com/office/word/2010/wordml" xmlns:w15="http://schemas.microsoft.com/office/word/2012/wordml" xmlns:wpg="http://schemas.microsoft.com/office/word/2010/wordprocessingGroup" xmlns:wpi="http://schemas.microsoft.com/office/word/2010/wordprocessingInk" xmlns:wne="http://schemas.microsoft.com/office/word/2006/wordml" xmlns:wps="http://schemas.microsoft.com/office/word/2010/wordprocessingShape" mc:Ignorable="w14 w15 wp14">
+<w:document xmlns:wpc="http://schemas.microsoft.com/office/word/2010/wordprocessingCanvas" xmlns:cx="http://schemas.microsoft.com/office/drawing/2014/chartex" xmlns:mc="http://schemas.openxmlformats.org/markup-compatibility/2006" xmlns:o="urn:schemas-microsoft-com:office:office" xmlns:r="http://schemas.openxmlformats.org/officeDocument/2006/relationships" xmlns:m="http://schemas.openxmlformats.org/officeDocument/2006/math" xmlns:v="urn:schemas-microsoft-com:vml" xmlns:wp14="http://schemas.microsoft.com/office/word/2010/wordprocessingDrawing" xmlns:wp="http://schemas.openxmlformats.org/drawingml/2006/wordprocessingDrawing" xmlns:w10="urn:schemas-microsoft-com:office:word" xmlns:w="http://schemas.openxmlformats.org/wordprocessingml/2006/main" xmlns:w14="http://schemas.microsoft.com/office/word/2010/wordml" xmlns:w15="http://schemas.microsoft.com/office/word/2012/wordml" xmlns:w16se="http://schemas.microsoft.com/office/word/2015/wordml/symex" xmlns:wpg="http://schemas.microsoft.com/office/word/2010/wordprocessingGroup" xmlns:wpi="http://schemas.microsoft.com/office/word/2010/wordprocessingInk" xmlns:wne="http://schemas.microsoft.com/office/word/2006/wordml" xmlns:wps="http://schemas.microsoft.com/office/word/2010/wordprocessingShape" mc:Ignorable="w14 w15 w16se wp14">
   <w:body>
     <w:p>
       <w:pPr>
         <w:pStyle w:val="Title"/>
       </w:pPr>
       <w:r>
-        <w:t xml:space="preserve">Parallel programming </w:t>
-      </w:r>
-      <w:r>
-        <w:t>lab</w:t>
-      </w:r>
-      <w:r>
-        <w:t xml:space="preserve"> 1</w:t>
+        <w:t>Parallel programming lab 1</w:t>
       </w:r>
     </w:p>
     <w:p/>
@@ -47,10 +41,7 @@
         <w:pStyle w:val="Heading1"/>
       </w:pPr>
       <w:r>
-        <w:t>Group</w:t>
-      </w:r>
-      <w:r>
-        <w:t xml:space="preserve"> 1.</w:t>
+        <w:t>Group 1.</w:t>
       </w:r>
     </w:p>
     <w:p>
@@ -184,28 +175,19 @@
         <w:pStyle w:val="Heading1"/>
       </w:pPr>
       <w:r>
-        <w:t>Group</w:t>
-      </w:r>
-      <w:r>
-        <w:t xml:space="preserve"> 2.</w:t>
-      </w:r>
-    </w:p>
-    <w:p>
-      <w:pPr>
-        <w:rPr>
-          <w:rFonts w:eastAsiaTheme="minorEastAsia"/>
-        </w:rPr>
-      </w:pPr>
-    </w:p>
-    <w:p>
-      <w:r>
-        <w:t xml:space="preserve">Download a </w:t>
-      </w:r>
-      <w:r>
-        <w:t>stochastic diffusion simulation</w:t>
-      </w:r>
-      <w:r>
-        <w:t xml:space="preserve"> implementation from</w:t>
+        <w:t>Group 2.</w:t>
+      </w:r>
+    </w:p>
+    <w:p>
+      <w:pPr>
+        <w:rPr>
+          <w:rFonts w:eastAsiaTheme="minorEastAsia"/>
+        </w:rPr>
+      </w:pPr>
+    </w:p>
+    <w:p>
+      <w:r>
+        <w:t>Download a stochastic diffusion simulation implementation from</w:t>
       </w:r>
     </w:p>
     <w:p>
@@ -749,19 +731,7 @@
         <w:rPr>
           <w:rFonts w:eastAsiaTheme="minorEastAsia"/>
         </w:rPr>
-        <w:t xml:space="preserve">On my computer, this code takes about 45s to run. It generates a figure and displays the </w:t>
-      </w:r>
-      <w:r>
-        <w:rPr>
-          <w:rFonts w:eastAsiaTheme="minorEastAsia"/>
-        </w:rPr>
-        <w:t>calculation</w:t>
-      </w:r>
-      <w:r>
-        <w:rPr>
-          <w:rFonts w:eastAsiaTheme="minorEastAsia"/>
-        </w:rPr>
-        <w:t xml:space="preserve"> time.</w:t>
+        <w:t>On my computer, this code takes about 45s to run. It generates a figure and displays the calculation time.</w:t>
       </w:r>
     </w:p>
     <w:p>
@@ -807,38 +777,62 @@
         </w:rPr>
         <w:t xml:space="preserve">Parallelize the Mandelbrot set code using two instances of </w:t>
       </w:r>
+      <w:proofErr w:type="spellStart"/>
+      <w:proofErr w:type="gramStart"/>
       <w:r>
         <w:rPr>
           <w:rFonts w:ascii="Courier New" w:eastAsiaTheme="minorEastAsia" w:hAnsi="Courier New" w:cs="Courier New"/>
         </w:rPr>
-        <w:t>multiprocessing.Queue</w:t>
-      </w:r>
-      <w:r>
-        <w:rPr>
-          <w:rFonts w:eastAsiaTheme="minorEastAsia"/>
-        </w:rPr>
-        <w:t xml:space="preserve">: one for points to process and one for points belonging in the set. Each compute process should get a point from the Queue, decide if it belongs to the set, if so put it on the results Queue, declare </w:t>
+        <w:t>multiprocessing.</w:t>
       </w:r>
       <w:r>
         <w:rPr>
           <w:rFonts w:ascii="Courier New" w:eastAsiaTheme="minorEastAsia" w:hAnsi="Courier New" w:cs="Courier New"/>
         </w:rPr>
-        <w:t>task_done</w:t>
-      </w:r>
-      <w:r>
-        <w:rPr>
-          <w:rFonts w:eastAsiaTheme="minorEastAsia"/>
-        </w:rPr>
-        <w:t xml:space="preserve"> and repeat</w:t>
-      </w:r>
-      <w:r>
-        <w:rPr>
-          <w:rFonts w:eastAsiaTheme="minorEastAsia"/>
-        </w:rPr>
-        <w:t>.</w:t>
+        <w:t>Joinable</w:t>
+      </w:r>
+      <w:r>
+        <w:rPr>
+          <w:rFonts w:ascii="Courier New" w:eastAsiaTheme="minorEastAsia" w:hAnsi="Courier New" w:cs="Courier New"/>
+        </w:rPr>
+        <w:t>Queue</w:t>
+      </w:r>
+      <w:proofErr w:type="spellEnd"/>
+      <w:proofErr w:type="gramEnd"/>
+      <w:r>
+        <w:rPr>
+          <w:rFonts w:eastAsiaTheme="minorEastAsia"/>
+        </w:rPr>
+        <w:t>: one for points to process and one for points belonging in the set. Each compute process should get a p</w:t>
       </w:r>
       <w:bookmarkStart w:id="0" w:name="_GoBack"/>
       <w:bookmarkEnd w:id="0"/>
+      <w:r>
+        <w:rPr>
+          <w:rFonts w:eastAsiaTheme="minorEastAsia"/>
+        </w:rPr>
+        <w:t xml:space="preserve">oint from the Queue, decide if it belongs to the set, if so put it on the results Queue, declare </w:t>
+      </w:r>
+      <w:proofErr w:type="spellStart"/>
+      <w:r>
+        <w:rPr>
+          <w:rFonts w:ascii="Courier New" w:eastAsiaTheme="minorEastAsia" w:hAnsi="Courier New" w:cs="Courier New"/>
+        </w:rPr>
+        <w:t>task_done</w:t>
+      </w:r>
+      <w:proofErr w:type="spellEnd"/>
+      <w:r>
+        <w:rPr>
+          <w:rFonts w:eastAsiaTheme="minorEastAsia"/>
+        </w:rPr>
+        <w:t xml:space="preserve"> and repeat</w:t>
+      </w:r>
+      <w:r>
+        <w:rPr>
+          <w:rFonts w:eastAsiaTheme="minorEastAsia"/>
+        </w:rPr>
+        <w:t>.</w:t>
+      </w:r>
     </w:p>
     <w:p>
       <w:pPr>
@@ -912,8 +906,8 @@
 </file>
 
 <file path=word/numbering.xml><?xml version="1.0" encoding="utf-8"?>
-<w:numbering xmlns:wpc="http://schemas.microsoft.com/office/word/2010/wordprocessingCanvas" xmlns:mo="http://schemas.microsoft.com/office/mac/office/2008/main" xmlns:mc="http://schemas.openxmlformats.org/markup-compatibility/2006" xmlns:mv="urn:schemas-microsoft-com:mac:vml" xmlns:o="urn:schemas-microsoft-com:office:office" xmlns:r="http://schemas.openxmlformats.org/officeDocument/2006/relationships" xmlns:m="http://schemas.openxmlformats.org/officeDocument/2006/math" xmlns:v="urn:schemas-microsoft-com:vml" xmlns:wp14="http://schemas.microsoft.com/office/word/2010/wordprocessingDrawing" xmlns:wp="http://schemas.openxmlformats.org/drawingml/2006/wordprocessingDrawing" xmlns:w10="urn:schemas-microsoft-com:office:word" xmlns:w="http://schemas.openxmlformats.org/wordprocessingml/2006/main" xmlns:w14="http://schemas.microsoft.com/office/word/2010/wordml" xmlns:w15="http://schemas.microsoft.com/office/word/2012/wordml" xmlns:wpg="http://schemas.microsoft.com/office/word/2010/wordprocessingGroup" xmlns:wpi="http://schemas.microsoft.com/office/word/2010/wordprocessingInk" xmlns:wne="http://schemas.microsoft.com/office/word/2006/wordml" xmlns:wps="http://schemas.microsoft.com/office/word/2010/wordprocessingShape" mc:Ignorable="w14 w15 wp14">
-  <w:abstractNum w:abstractNumId="0">
+<w:numbering xmlns:wpc="http://schemas.microsoft.com/office/word/2010/wordprocessingCanvas" xmlns:cx="http://schemas.microsoft.com/office/drawing/2014/chartex" xmlns:mc="http://schemas.openxmlformats.org/markup-compatibility/2006" xmlns:o="urn:schemas-microsoft-com:office:office" xmlns:r="http://schemas.openxmlformats.org/officeDocument/2006/relationships" xmlns:m="http://schemas.openxmlformats.org/officeDocument/2006/math" xmlns:v="urn:schemas-microsoft-com:vml" xmlns:wp14="http://schemas.microsoft.com/office/word/2010/wordprocessingDrawing" xmlns:wp="http://schemas.openxmlformats.org/drawingml/2006/wordprocessingDrawing" xmlns:w10="urn:schemas-microsoft-com:office:word" xmlns:w="http://schemas.openxmlformats.org/wordprocessingml/2006/main" xmlns:w14="http://schemas.microsoft.com/office/word/2010/wordml" xmlns:w15="http://schemas.microsoft.com/office/word/2012/wordml" xmlns:w16se="http://schemas.microsoft.com/office/word/2015/wordml/symex" xmlns:wpg="http://schemas.microsoft.com/office/word/2010/wordprocessingGroup" xmlns:wpi="http://schemas.microsoft.com/office/word/2010/wordprocessingInk" xmlns:wne="http://schemas.microsoft.com/office/word/2006/wordml" xmlns:wps="http://schemas.microsoft.com/office/word/2010/wordprocessingShape" mc:Ignorable="w14 w15 w16se wp14">
+  <w:abstractNum w:abstractNumId="0" w15:restartNumberingAfterBreak="0">
     <w:nsid w:val="68CF2683"/>
     <w:multiLevelType w:val="hybridMultilevel"/>
     <w:tmpl w:val="CC14919E"/>
@@ -1010,7 +1004,7 @@
 </file>
 
 <file path=word/styles.xml><?xml version="1.0" encoding="utf-8"?>
-<w:styles xmlns:mc="http://schemas.openxmlformats.org/markup-compatibility/2006" xmlns:r="http://schemas.openxmlformats.org/officeDocument/2006/relationships" xmlns:w="http://schemas.openxmlformats.org/wordprocessingml/2006/main" xmlns:w14="http://schemas.microsoft.com/office/word/2010/wordml" xmlns:w15="http://schemas.microsoft.com/office/word/2012/wordml" mc:Ignorable="w14 w15">
+<w:styles xmlns:mc="http://schemas.openxmlformats.org/markup-compatibility/2006" xmlns:r="http://schemas.openxmlformats.org/officeDocument/2006/relationships" xmlns:w="http://schemas.openxmlformats.org/wordprocessingml/2006/main" xmlns:w14="http://schemas.microsoft.com/office/word/2010/wordml" xmlns:w15="http://schemas.microsoft.com/office/word/2012/wordml" xmlns:w16se="http://schemas.microsoft.com/office/word/2015/wordml/symex" mc:Ignorable="w14 w15 w16se">
   <w:docDefaults>
     <w:rPrDefault>
       <w:rPr>
@@ -1022,7 +1016,7 @@
     </w:rPrDefault>
     <w:pPrDefault/>
   </w:docDefaults>
-  <w:latentStyles w:defLockedState="0" w:defUIPriority="99" w:defSemiHidden="0" w:defUnhideWhenUsed="0" w:defQFormat="0" w:count="382">
+  <w:latentStyles w:defLockedState="0" w:defUIPriority="99" w:defSemiHidden="0" w:defUnhideWhenUsed="0" w:defQFormat="0" w:count="371">
     <w:lsdException w:name="Normal" w:uiPriority="0" w:qFormat="1"/>
     <w:lsdException w:name="heading 1" w:uiPriority="9" w:qFormat="1"/>
     <w:lsdException w:name="heading 2" w:semiHidden="1" w:uiPriority="9" w:unhideWhenUsed="1" w:qFormat="1"/>
@@ -1128,6 +1122,7 @@
     <w:lsdException w:name="HTML Sample" w:semiHidden="1" w:unhideWhenUsed="1"/>
     <w:lsdException w:name="HTML Typewriter" w:semiHidden="1" w:unhideWhenUsed="1"/>
     <w:lsdException w:name="HTML Variable" w:semiHidden="1" w:unhideWhenUsed="1"/>
+    <w:lsdException w:name="Normal Table" w:semiHidden="1" w:unhideWhenUsed="1"/>
     <w:lsdException w:name="annotation subject" w:semiHidden="1" w:unhideWhenUsed="1"/>
     <w:lsdException w:name="No List" w:semiHidden="1" w:unhideWhenUsed="1"/>
     <w:lsdException w:name="Outline List 1" w:semiHidden="1" w:unhideWhenUsed="1"/>
@@ -1173,18 +1168,11 @@
     <w:lsdException w:name="Table Subtle 1" w:semiHidden="1" w:unhideWhenUsed="1"/>
     <w:lsdException w:name="Table Subtle 2" w:semiHidden="1" w:unhideWhenUsed="1"/>
     <w:lsdException w:name="Table Web 1" w:semiHidden="1" w:unhideWhenUsed="1"/>
+    <w:lsdException w:name="Table Web 2" w:semiHidden="1" w:unhideWhenUsed="1"/>
     <w:lsdException w:name="Table Web 3" w:semiHidden="1" w:unhideWhenUsed="1"/>
     <w:lsdException w:name="Balloon Text" w:semiHidden="1" w:unhideWhenUsed="1"/>
     <w:lsdException w:name="Table Grid" w:uiPriority="39"/>
-    <w:lsdException w:name="Note Level 1" w:semiHidden="1" w:unhideWhenUsed="1"/>
-    <w:lsdException w:name="Note Level 2" w:semiHidden="1" w:unhideWhenUsed="1"/>
-    <w:lsdException w:name="Note Level 3" w:semiHidden="1" w:unhideWhenUsed="1"/>
-    <w:lsdException w:name="Note Level 4" w:semiHidden="1" w:unhideWhenUsed="1"/>
-    <w:lsdException w:name="Note Level 5" w:semiHidden="1" w:unhideWhenUsed="1"/>
-    <w:lsdException w:name="Note Level 6" w:semiHidden="1" w:unhideWhenUsed="1"/>
-    <w:lsdException w:name="Note Level 7" w:semiHidden="1" w:unhideWhenUsed="1"/>
-    <w:lsdException w:name="Note Level 8" w:semiHidden="1" w:unhideWhenUsed="1"/>
-    <w:lsdException w:name="Note Level 9" w:semiHidden="1" w:unhideWhenUsed="1"/>
+    <w:lsdException w:name="Table Theme" w:semiHidden="1" w:unhideWhenUsed="1"/>
     <w:lsdException w:name="Placeholder Text" w:semiHidden="1"/>
     <w:lsdException w:name="No Spacing" w:uiPriority="1" w:qFormat="1"/>
     <w:lsdException w:name="Light Shading" w:uiPriority="60"/>
@@ -1400,8 +1388,6 @@
     <w:lsdException w:name="List Table 5 Dark Accent 6" w:uiPriority="50"/>
     <w:lsdException w:name="List Table 6 Colorful Accent 6" w:uiPriority="51"/>
     <w:lsdException w:name="List Table 7 Colorful Accent 6" w:uiPriority="52"/>
-    <w:lsdException w:name="Mention" w:semiHidden="1" w:unhideWhenUsed="1"/>
-    <w:lsdException w:name="Smart Hyperlink" w:semiHidden="1" w:unhideWhenUsed="1"/>
   </w:latentStyles>
   <w:style w:type="paragraph" w:default="1" w:styleId="Normal">
     <w:name w:val="Normal"/>

</xml_diff>

<commit_message>
clarifications on parallel lab 1 task 3
</commit_message>
<xml_diff>
--- a/parallel-lab-1.docx
+++ b/parallel-lab-1.docx
@@ -731,79 +731,13 @@
         <w:rPr>
           <w:rFonts w:eastAsiaTheme="minorEastAsia"/>
         </w:rPr>
-        <w:t>On my computer, this code takes about 45s to run. It generates a figure and displays the calculation time.</w:t>
-      </w:r>
-    </w:p>
-    <w:p>
-      <w:pPr>
-        <w:rPr>
-          <w:rFonts w:eastAsiaTheme="minorEastAsia"/>
-        </w:rPr>
-      </w:pPr>
-      <w:r>
-        <w:rPr>
-          <w:rFonts w:eastAsiaTheme="minorEastAsia"/>
-        </w:rPr>
-        <w:t>A key challenge to parallelizing the Mandelbrot set is that the amount of work required to test if a point belongs to the set is not constant and cannot be predicted. This same property is true for many problems in biomedical informatics as well.</w:t>
-      </w:r>
-      <w:r>
-        <w:rPr>
-          <w:rFonts w:eastAsiaTheme="minorEastAsia"/>
-        </w:rPr>
-        <w:t xml:space="preserve"> Due to this uneven and unpredictable workload, it would be </w:t>
-      </w:r>
-      <w:r>
-        <w:rPr>
-          <w:rFonts w:eastAsiaTheme="minorEastAsia"/>
-        </w:rPr>
-        <w:t xml:space="preserve">inefficient to </w:t>
-      </w:r>
-      <w:r>
-        <w:rPr>
-          <w:rFonts w:eastAsiaTheme="minorEastAsia"/>
-        </w:rPr>
-        <w:t>simply partition space across the processors.</w:t>
-      </w:r>
-    </w:p>
-    <w:p>
-      <w:pPr>
-        <w:rPr>
-          <w:rFonts w:eastAsiaTheme="minorEastAsia"/>
-        </w:rPr>
-      </w:pPr>
-      <w:r>
-        <w:rPr>
-          <w:rFonts w:eastAsiaTheme="minorEastAsia"/>
-        </w:rPr>
-        <w:t xml:space="preserve">Parallelize the Mandelbrot set code using two instances of </w:t>
-      </w:r>
-      <w:proofErr w:type="spellStart"/>
-      <w:proofErr w:type="gramStart"/>
-      <w:r>
-        <w:rPr>
-          <w:rFonts w:ascii="Courier New" w:eastAsiaTheme="minorEastAsia" w:hAnsi="Courier New" w:cs="Courier New"/>
-        </w:rPr>
-        <w:t>multiprocessing.</w:t>
-      </w:r>
-      <w:r>
-        <w:rPr>
-          <w:rFonts w:ascii="Courier New" w:eastAsiaTheme="minorEastAsia" w:hAnsi="Courier New" w:cs="Courier New"/>
-        </w:rPr>
-        <w:t>Joinable</w:t>
-      </w:r>
-      <w:r>
-        <w:rPr>
-          <w:rFonts w:ascii="Courier New" w:eastAsiaTheme="minorEastAsia" w:hAnsi="Courier New" w:cs="Courier New"/>
-        </w:rPr>
-        <w:t>Queue</w:t>
-      </w:r>
-      <w:proofErr w:type="spellEnd"/>
-      <w:proofErr w:type="gramEnd"/>
-      <w:r>
-        <w:rPr>
-          <w:rFonts w:eastAsiaTheme="minorEastAsia"/>
-        </w:rPr>
-        <w:t>: one for points to process and one for points belonging in the set. Each compute process should get a p</w:t>
+        <w:t xml:space="preserve">On my computer, this code takes about </w:t>
+      </w:r>
+      <w:r>
+        <w:rPr>
+          <w:rFonts w:eastAsiaTheme="minorEastAsia"/>
+        </w:rPr>
+        <w:t>90</w:t>
       </w:r>
       <w:bookmarkStart w:id="0" w:name="_GoBack"/>
       <w:bookmarkEnd w:id="0"/>
@@ -811,16 +745,82 @@
         <w:rPr>
           <w:rFonts w:eastAsiaTheme="minorEastAsia"/>
         </w:rPr>
-        <w:t xml:space="preserve">oint from the Queue, decide if it belongs to the set, if so put it on the results Queue, declare </w:t>
-      </w:r>
-      <w:proofErr w:type="spellStart"/>
+        <w:t>s to run. It generates a figure and displays the calculation time.</w:t>
+      </w:r>
+    </w:p>
+    <w:p>
+      <w:pPr>
+        <w:rPr>
+          <w:rFonts w:eastAsiaTheme="minorEastAsia"/>
+        </w:rPr>
+      </w:pPr>
+      <w:r>
+        <w:rPr>
+          <w:rFonts w:eastAsiaTheme="minorEastAsia"/>
+        </w:rPr>
+        <w:t>A key challenge to parallelizing the Mandelbrot set is that the amount of work required to test if a point belongs to the set is not constant and cannot be predicted. This same property is true for many problems in biomedical informatics as well.</w:t>
+      </w:r>
+      <w:r>
+        <w:rPr>
+          <w:rFonts w:eastAsiaTheme="minorEastAsia"/>
+        </w:rPr>
+        <w:t xml:space="preserve"> Due to this uneven and unpredictable workload, it would be </w:t>
+      </w:r>
+      <w:r>
+        <w:rPr>
+          <w:rFonts w:eastAsiaTheme="minorEastAsia"/>
+        </w:rPr>
+        <w:t xml:space="preserve">inefficient to </w:t>
+      </w:r>
+      <w:r>
+        <w:rPr>
+          <w:rFonts w:eastAsiaTheme="minorEastAsia"/>
+        </w:rPr>
+        <w:t>simply partition space across the processors.</w:t>
+      </w:r>
+    </w:p>
+    <w:p>
+      <w:pPr>
+        <w:rPr>
+          <w:rFonts w:eastAsiaTheme="minorEastAsia"/>
+        </w:rPr>
+      </w:pPr>
+      <w:r>
+        <w:rPr>
+          <w:rFonts w:eastAsiaTheme="minorEastAsia"/>
+        </w:rPr>
+        <w:t xml:space="preserve">Parallelize the Mandelbrot set code using two instances of </w:t>
+      </w:r>
       <w:r>
         <w:rPr>
           <w:rFonts w:ascii="Courier New" w:eastAsiaTheme="minorEastAsia" w:hAnsi="Courier New" w:cs="Courier New"/>
         </w:rPr>
+        <w:t>multiprocessing.</w:t>
+      </w:r>
+      <w:r>
+        <w:rPr>
+          <w:rFonts w:ascii="Courier New" w:eastAsiaTheme="minorEastAsia" w:hAnsi="Courier New" w:cs="Courier New"/>
+        </w:rPr>
+        <w:t>Joinable</w:t>
+      </w:r>
+      <w:r>
+        <w:rPr>
+          <w:rFonts w:ascii="Courier New" w:eastAsiaTheme="minorEastAsia" w:hAnsi="Courier New" w:cs="Courier New"/>
+        </w:rPr>
+        <w:t>Queue</w:t>
+      </w:r>
+      <w:r>
+        <w:rPr>
+          <w:rFonts w:eastAsiaTheme="minorEastAsia"/>
+        </w:rPr>
+        <w:t xml:space="preserve">: one for points to process and one for points belonging in the set. Each compute process should get a point from the Queue, decide if it belongs to the set, if so put it on the results Queue, declare </w:t>
+      </w:r>
+      <w:r>
+        <w:rPr>
+          <w:rFonts w:ascii="Courier New" w:eastAsiaTheme="minorEastAsia" w:hAnsi="Courier New" w:cs="Courier New"/>
+        </w:rPr>
         <w:t>task_done</w:t>
       </w:r>
-      <w:proofErr w:type="spellEnd"/>
       <w:r>
         <w:rPr>
           <w:rFonts w:eastAsiaTheme="minorEastAsia"/>
@@ -832,6 +832,24 @@
           <w:rFonts w:eastAsiaTheme="minorEastAsia"/>
         </w:rPr>
         <w:t>.</w:t>
+      </w:r>
+      <w:r>
+        <w:rPr>
+          <w:rFonts w:eastAsiaTheme="minorEastAsia"/>
+        </w:rPr>
+        <w:t xml:space="preserve"> </w:t>
+      </w:r>
+      <w:r>
+        <w:rPr>
+          <w:rFonts w:eastAsiaTheme="minorEastAsia"/>
+        </w:rPr>
+        <w:t>Time</w:t>
+      </w:r>
+      <w:r>
+        <w:rPr>
+          <w:rFonts w:eastAsiaTheme="minorEastAsia"/>
+        </w:rPr>
+        <w:t xml:space="preserve"> your parallel code with 1, 2, 4, and 8 compute processes.</w:t>
       </w:r>
     </w:p>
     <w:p>

</xml_diff>

<commit_message>
removed mandelbrot set run time
It is now very fast (~1.6s) since low resolution.
</commit_message>
<xml_diff>
--- a/parallel-lab-1.docx
+++ b/parallel-lab-1.docx
@@ -727,25 +727,13 @@
           <w:rFonts w:eastAsiaTheme="minorEastAsia"/>
         </w:rPr>
       </w:pPr>
-      <w:r>
-        <w:rPr>
-          <w:rFonts w:eastAsiaTheme="minorEastAsia"/>
-        </w:rPr>
-        <w:t xml:space="preserve">On my computer, this code takes about </w:t>
-      </w:r>
-      <w:r>
-        <w:rPr>
-          <w:rFonts w:eastAsiaTheme="minorEastAsia"/>
-        </w:rPr>
-        <w:t>90</w:t>
-      </w:r>
       <w:bookmarkStart w:id="0" w:name="_GoBack"/>
       <w:bookmarkEnd w:id="0"/>
       <w:r>
         <w:rPr>
           <w:rFonts w:eastAsiaTheme="minorEastAsia"/>
         </w:rPr>
-        <w:t>s to run. It generates a figure and displays the calculation time.</w:t>
+        <w:t>It generates a figure and displays the calculation time.</w:t>
       </w:r>
     </w:p>
     <w:p>
@@ -791,6 +779,8 @@
         </w:rPr>
         <w:t xml:space="preserve">Parallelize the Mandelbrot set code using two instances of </w:t>
       </w:r>
+      <w:proofErr w:type="spellStart"/>
+      <w:proofErr w:type="gramStart"/>
       <w:r>
         <w:rPr>
           <w:rFonts w:ascii="Courier New" w:eastAsiaTheme="minorEastAsia" w:hAnsi="Courier New" w:cs="Courier New"/>
@@ -809,18 +799,22 @@
         </w:rPr>
         <w:t>Queue</w:t>
       </w:r>
+      <w:proofErr w:type="spellEnd"/>
+      <w:proofErr w:type="gramEnd"/>
       <w:r>
         <w:rPr>
           <w:rFonts w:eastAsiaTheme="minorEastAsia"/>
         </w:rPr>
         <w:t xml:space="preserve">: one for points to process and one for points belonging in the set. Each compute process should get a point from the Queue, decide if it belongs to the set, if so put it on the results Queue, declare </w:t>
       </w:r>
+      <w:proofErr w:type="spellStart"/>
       <w:r>
         <w:rPr>
           <w:rFonts w:ascii="Courier New" w:eastAsiaTheme="minorEastAsia" w:hAnsi="Courier New" w:cs="Courier New"/>
         </w:rPr>
         <w:t>task_done</w:t>
       </w:r>
+      <w:proofErr w:type="spellEnd"/>
       <w:r>
         <w:rPr>
           <w:rFonts w:eastAsiaTheme="minorEastAsia"/>

</xml_diff>